<commit_message>
Minor tweaks. Create pdf and docx versions
</commit_message>
<xml_diff>
--- a/index.docx
+++ b/index.docx
@@ -40,16 +40,36 @@
         <w:pStyle w:val="BlockQuote"/>
       </w:pPr>
       <w:r>
-        <w:t xml:space="preserve">keith.harry@gmail.com</w:t>
+        <w:t xml:space="preserve">972.740.4700</w:t>
       </w:r>
     </w:p>
     <w:p>
       <w:pPr>
         <w:pStyle w:val="BlockQuote"/>
       </w:pPr>
-      <w:r>
-        <w:t xml:space="preserve">972.740.4700</w:t>
-      </w:r>
+      <w:hyperlink r:id="link0">
+        <w:r>
+          <w:rPr>
+            <w:rStyle w:val="VerbatimChar"/>
+            <w:rStyle w:val="Hyperlink"/>
+          </w:rPr>
+          <w:t xml:space="preserve">keith.harry@gmail.com</w:t>
+        </w:r>
+      </w:hyperlink>
+    </w:p>
+    <w:p>
+      <w:pPr>
+        <w:pStyle w:val="BlockQuote"/>
+      </w:pPr>
+      <w:hyperlink r:id="link1">
+        <w:r>
+          <w:rPr>
+            <w:rStyle w:val="VerbatimChar"/>
+            <w:rStyle w:val="Hyperlink"/>
+          </w:rPr>
+          <w:t xml:space="preserve">http://kharry5.github.io/resume</w:t>
+        </w:r>
+      </w:hyperlink>
     </w:p>
     <w:p>
       <w:r>
@@ -178,7 +198,7 @@
         <w:pStyle w:val="Definition"/>
       </w:pPr>
       <w:r>
-        <w:t xml:space="preserve">Leads engineering teams from 2 to 8 engineers responsible for major features, full product feature sets and multiyear professional service projects. Teams consist of software engineers and test resources.</w:t>
+        <w:t xml:space="preserve">Leads engineering teams from 2 to 10 engineers responsible for major features, full product feature sets and multiyear professional service projects. Teams consist of software engineers and test resources.</w:t>
       </w:r>
     </w:p>
     <w:p>
@@ -854,6 +874,251 @@
       </w:pPr>
       <w:r>
         <w:t xml:space="preserve">Assisted in the training of new production technicians</w:t>
+      </w:r>
+    </w:p>
+    <w:bookmarkStart w:id="technical-expertise" w:name="technical-expertise"/>
+    <w:p>
+      <w:pPr>
+        <w:pStyle w:val="Heading2"/>
+      </w:pPr>
+      <w:r>
+        <w:t xml:space="preserve">Technical Expertise</w:t>
+      </w:r>
+    </w:p>
+    <w:bookmarkEnd w:id="technical-expertise"/>
+    <w:p>
+      <w:pPr>
+        <w:pStyle w:val="DefinitionTerm"/>
+      </w:pPr>
+      <w:r>
+        <w:t xml:space="preserve">Programming</w:t>
+      </w:r>
+    </w:p>
+    <w:p>
+      <w:pPr>
+        <w:pStyle w:val="Definition"/>
+      </w:pPr>
+      <w:r>
+        <w:t xml:space="preserve">Programming Languages - C/C++, SQL, Familiar with Java and C#</w:t>
+      </w:r>
+    </w:p>
+    <w:p>
+      <w:pPr>
+        <w:pStyle w:val="Definition"/>
+      </w:pPr>
+      <w:r>
+        <w:t xml:space="preserve">Markup Languages - HTML, XML, Markdown, MediaWiki</w:t>
+      </w:r>
+    </w:p>
+    <w:p>
+      <w:pPr>
+        <w:pStyle w:val="Definition"/>
+      </w:pPr>
+      <w:r>
+        <w:t xml:space="preserve">Databases - mySQL, Microsoft SQL Server, sqlite3</w:t>
+      </w:r>
+    </w:p>
+    <w:p>
+      <w:pPr>
+        <w:pStyle w:val="Definition"/>
+      </w:pPr>
+      <w:r>
+        <w:t xml:space="preserve">IDE / Editors - SlickEdit, Microsoft Visual Studio, TI Code Composer Studio, Eclipse, Vi/Vim</w:t>
+      </w:r>
+    </w:p>
+    <w:p>
+      <w:pPr>
+        <w:pStyle w:val="Definition"/>
+      </w:pPr>
+      <w:r>
+        <w:t xml:space="preserve">Debugging Tools - gdb, Visual Studio Debugger, valgrind</w:t>
+      </w:r>
+    </w:p>
+    <w:p>
+      <w:pPr>
+        <w:pStyle w:val="Definition"/>
+      </w:pPr>
+      <w:r>
+        <w:t xml:space="preserve">Frameworks - STL, POSIX threads, boost, Wt, cliparser, BeeCrypt, OpenSSL, net-snmp</w:t>
+      </w:r>
+    </w:p>
+    <w:p>
+      <w:pPr>
+        <w:pStyle w:val="DefinitionTerm"/>
+      </w:pPr>
+      <w:r>
+        <w:t xml:space="preserve">Hardware Architectures</w:t>
+      </w:r>
+    </w:p>
+    <w:p>
+      <w:pPr>
+        <w:pStyle w:val="Definition"/>
+      </w:pPr>
+      <w:r>
+        <w:t xml:space="preserve">x86</w:t>
+      </w:r>
+    </w:p>
+    <w:p>
+      <w:pPr>
+        <w:pStyle w:val="Definition"/>
+      </w:pPr>
+      <w:r>
+        <w:t xml:space="preserve">PowerPC</w:t>
+      </w:r>
+    </w:p>
+    <w:p>
+      <w:pPr>
+        <w:pStyle w:val="Definition"/>
+      </w:pPr>
+      <w:r>
+        <w:t xml:space="preserve">ARM</w:t>
+      </w:r>
+    </w:p>
+    <w:p>
+      <w:pPr>
+        <w:pStyle w:val="Definition"/>
+      </w:pPr>
+      <w:r>
+        <w:t xml:space="preserve">TI DM642 DSP</w:t>
+      </w:r>
+    </w:p>
+    <w:p>
+      <w:pPr>
+        <w:pStyle w:val="Definition"/>
+      </w:pPr>
+      <w:r>
+        <w:t xml:space="preserve">Cross Compiler - Denx ELDK 4.2</w:t>
+      </w:r>
+    </w:p>
+    <w:p>
+      <w:pPr>
+        <w:pStyle w:val="DefinitionTerm"/>
+      </w:pPr>
+      <w:r>
+        <w:t xml:space="preserve">Operating Systems</w:t>
+      </w:r>
+    </w:p>
+    <w:p>
+      <w:pPr>
+        <w:pStyle w:val="Definition"/>
+      </w:pPr>
+      <w:r>
+        <w:t xml:space="preserve">Linux - Ubuntu, Mint, CentOS, Fedora, Arch, Manjaro</w:t>
+      </w:r>
+    </w:p>
+    <w:p>
+      <w:pPr>
+        <w:pStyle w:val="Definition"/>
+      </w:pPr>
+      <w:r>
+        <w:t xml:space="preserve">Windows - 2000, XP, Windows 7, Windows CE</w:t>
+      </w:r>
+    </w:p>
+    <w:p>
+      <w:pPr>
+        <w:pStyle w:val="DefinitionTerm"/>
+      </w:pPr>
+      <w:r>
+        <w:t xml:space="preserve">Networking</w:t>
+      </w:r>
+    </w:p>
+    <w:p>
+      <w:pPr>
+        <w:pStyle w:val="Definition"/>
+      </w:pPr>
+      <w:r>
+        <w:t xml:space="preserve">Telephony Protocols - MTP2, MTP3, ISUP, SCCP, TCAP, GSM MAP, TRAU</w:t>
+      </w:r>
+    </w:p>
+    <w:p>
+      <w:pPr>
+        <w:pStyle w:val="Definition"/>
+      </w:pPr>
+      <w:r>
+        <w:t xml:space="preserve">Internet Protocols - TCP, IP, UDP, DTN</w:t>
+      </w:r>
+    </w:p>
+    <w:p>
+      <w:pPr>
+        <w:pStyle w:val="Definition"/>
+      </w:pPr>
+      <w:r>
+        <w:t xml:space="preserve">Data Link Protocols - ATM, HDLC, LAPD, Ethernet</w:t>
+      </w:r>
+    </w:p>
+    <w:p>
+      <w:pPr>
+        <w:pStyle w:val="Definition"/>
+      </w:pPr>
+      <w:r>
+        <w:t xml:space="preserve">Network Analysis Tools - tcpdump, wireshark, tc, netem, snmp</w:t>
+      </w:r>
+    </w:p>
+    <w:p>
+      <w:pPr>
+        <w:pStyle w:val="DefinitionTerm"/>
+      </w:pPr>
+      <w:r>
+        <w:t xml:space="preserve">Software Configuration Management</w:t>
+      </w:r>
+    </w:p>
+    <w:p>
+      <w:pPr>
+        <w:pStyle w:val="Definition"/>
+      </w:pPr>
+      <w:r>
+        <w:t xml:space="preserve">Source Control - git, subversion, PVCS</w:t>
+      </w:r>
+    </w:p>
+    <w:p>
+      <w:pPr>
+        <w:pStyle w:val="Definition"/>
+      </w:pPr>
+      <w:r>
+        <w:t xml:space="preserve">Defect Tracking - Jira, Redmine, Merant Tracker</w:t>
+      </w:r>
+    </w:p>
+    <w:p>
+      <w:pPr>
+        <w:pStyle w:val="Definition"/>
+      </w:pPr>
+      <w:r>
+        <w:t xml:space="preserve">Build Automation - Jenkins, Hudson</w:t>
+      </w:r>
+    </w:p>
+    <w:p>
+      <w:pPr>
+        <w:pStyle w:val="Definition"/>
+      </w:pPr>
+      <w:r>
+        <w:t xml:space="preserve">Build Tools - make, CMake, ant, NAnt</w:t>
+      </w:r>
+    </w:p>
+    <w:p>
+      <w:r>
+        <w:pict>
+          <v:rect style="width:0;height:1.5pt" o:hralign="center" o:hrstd="t" o:hr="t"/>
+        </w:pict>
+      </w:r>
+    </w:p>
+    <w:p>
+      <w:pPr>
+        <w:pStyle w:val="BlockQuote"/>
+      </w:pPr>
+      <w:hyperlink r:id="link0">
+        <w:r>
+          <w:rPr>
+            <w:rStyle w:val="VerbatimChar"/>
+            <w:rStyle w:val="Hyperlink"/>
+          </w:rPr>
+          <w:t xml:space="preserve">keith.harry@gmail.com</w:t>
+        </w:r>
+      </w:hyperlink>
+      <w:r>
+        <w:t xml:space="preserve"> </w:t>
+      </w:r>
+      <w:r>
+        <w:t xml:space="preserve">• 972.740.4700 •   7307 Vista Ridge Ln, Sachse, Texas 75048</w:t>
       </w:r>
     </w:p>
   </w:body>

</xml_diff>